<commit_message>
FINALLY some decent wording
Switch resume PDF back to default margins version
</commit_message>
<xml_diff>
--- a/resume/20171116-ZhangJennings_resume.docx
+++ b/resume/20171116-ZhangJennings_resume.docx
@@ -128,7 +128,7 @@
           <w:p>
             <w:pPr>
               <w:pStyle w:val="ResumeText"/>
-              <w:spacing w:before="0" w:line="240" w:lineRule="auto"/>
+              <w:spacing w:before="0" w:after="0" w:line="240" w:lineRule="auto"/>
             </w:pPr>
             <w:r>
               <w:rPr>
@@ -148,39 +148,64 @@
             </w:pPr>
             <w:r>
               <w:rPr>
+                <w:caps w:val="0"/>
+              </w:rPr>
+              <w:t>Math</w:t>
+            </w:r>
+            <w:r>
+              <w:rPr>
                 <w:b w:val="0"/>
                 <w:caps w:val="0"/>
               </w:rPr>
-              <w:t>Math: AP BC Calculus, Multi-variable calculus (current)</w:t>
+              <w:t>: AP BC Calculus, Multi-variable calculus (current)</w:t>
             </w:r>
           </w:p>
           <w:p>
             <w:pPr>
               <w:pStyle w:val="ResumeText"/>
               <w:spacing w:before="0" w:after="0" w:line="240" w:lineRule="auto"/>
+              <w:ind w:right="-35"/>
             </w:pPr>
             <w:r>
-              <w:t>Sciences: Honors Chemistry, AP Chemistry (current), Honors Physics, AP Biology, Anatomy and Physiology (current)</w:t>
+              <w:rPr>
+                <w:b/>
+              </w:rPr>
+              <w:t>Sciences</w:t>
+            </w:r>
+            <w:r>
+              <w:t>: Honors Physics, AP Chemistry (current), AP Biology, Anatomy and Physiology (current)</w:t>
             </w:r>
           </w:p>
           <w:p>
             <w:pPr>
               <w:pStyle w:val="ResumeText"/>
-              <w:spacing w:before="0" w:line="240" w:lineRule="auto"/>
+              <w:spacing w:before="0" w:after="0" w:line="240" w:lineRule="auto"/>
               <w:ind w:right="58"/>
             </w:pPr>
             <w:r>
-              <w:t>Social Studies: AP Government and Politics, AP Micro/Macroeconomics</w:t>
+              <w:rPr>
+                <w:b/>
+              </w:rPr>
+              <w:t>Social Studies</w:t>
+            </w:r>
+            <w:r>
+              <w:t>: AP Government and Politics, AP Micro/Macroeconomics</w:t>
             </w:r>
           </w:p>
           <w:p>
             <w:pPr>
               <w:pStyle w:val="ResumeText"/>
-              <w:spacing w:before="0" w:line="240" w:lineRule="auto"/>
+              <w:spacing w:before="0" w:after="0" w:line="240" w:lineRule="auto"/>
               <w:ind w:right="58"/>
             </w:pPr>
             <w:r>
-              <w:t xml:space="preserve">Computer LAN Management – Network Engineering </w:t>
+              <w:rPr>
+                <w:b/>
+              </w:rPr>
+              <w:t>Technology</w:t>
+            </w:r>
+            <w:r>
+              <w:t>: Computer LAN Management – CISCO Network Engineering (current)</w:t>
             </w:r>
           </w:p>
           <w:p>
@@ -195,7 +220,7 @@
               <w:t>Advanced Programming 3</w:t>
             </w:r>
             <w:r>
-              <w:t xml:space="preserve"> (above AP level computer science) - Algorithmic analysis, advanced data structures, multi-threading, networks programming, systems programming. </w:t>
+              <w:t xml:space="preserve"> - Algorithmic analysis, advanced data structures, multi-threading, networks programming, C programming.</w:t>
             </w:r>
           </w:p>
         </w:tc>
@@ -237,6 +262,7 @@
               <w:id w:val="970869414"/>
               <w15:repeatingSection/>
             </w:sdtPr>
+            <w:sdtEndPr/>
             <w:sdtContent>
               <w:sdt>
                 <w:sdtPr>
@@ -271,15 +297,19 @@
                       <w:spacing w:before="0" w:line="240" w:lineRule="auto"/>
                     </w:pPr>
                     <w:r>
-                      <w:t xml:space="preserve">MIT </w:t>
+                      <w:t>MIT LaunchX: Becoming an Entrepreneur</w:t>
                     </w:r>
-                    <w:proofErr w:type="spellStart"/>
                     <w:r>
-                      <w:t>LaunchX</w:t>
+                      <w:t xml:space="preserve"> (Aug 2016)</w:t>
                     </w:r>
-                    <w:proofErr w:type="spellEnd"/>
+                  </w:p>
+                  <w:p>
+                    <w:pPr>
+                      <w:pStyle w:val="ResumeText"/>
+                      <w:spacing w:before="0" w:after="0" w:line="240" w:lineRule="auto"/>
+                    </w:pPr>
                     <w:r>
-                      <w:t>: Becoming an Entrepreneur</w:t>
+                      <w:t>Microsoft: DAT208x Introduction to Python for Data Science</w:t>
                     </w:r>
                   </w:p>
                   <w:p>
@@ -288,7 +318,7 @@
                       <w:spacing w:before="0" w:line="240" w:lineRule="auto"/>
                     </w:pPr>
                     <w:r>
-                      <w:t>Microsoft: DAT208x Introduction to Python for Data Science. (numpy, matplotlib, pandas)</w:t>
+                      <w:t>numpy, matplotlib, pandas (Mar 2017)</w:t>
                     </w:r>
                   </w:p>
                 </w:sdtContent>
@@ -333,6 +363,9 @@
                     <w:r>
                       <w:t xml:space="preserve"> Physics through Fire Dynamics</w:t>
                     </w:r>
+                    <w:r>
+                      <w:t xml:space="preserve"> (Sep-Dec 2016)</w:t>
+                    </w:r>
                   </w:p>
                 </w:sdtContent>
               </w:sdt>
@@ -352,6 +385,7 @@
                   </w:placeholder>
                   <w15:repeatingSectionItem/>
                 </w:sdtPr>
+                <w:sdtEndPr/>
                 <w:sdtContent>
                   <w:p>
                     <w:pPr>
@@ -368,6 +402,9 @@
                     </w:pPr>
                     <w:r>
                       <w:t>CompTIA Security+ | Dual Enrollment Fall 2017 semester</w:t>
+                    </w:r>
+                    <w:r>
+                      <w:t xml:space="preserve"> (Fall 2017)</w:t>
                     </w:r>
                   </w:p>
                 </w:sdtContent>
@@ -431,7 +468,11 @@
                   </w:placeholder>
                   <w15:repeatingSectionItem/>
                 </w:sdtPr>
-                <w:sdtEndPr/>
+                <w:sdtEndPr>
+                  <w:rPr>
+                    <w:i/>
+                  </w:rPr>
+                </w:sdtEndPr>
                 <w:sdtContent>
                   <w:p>
                     <w:pPr>
@@ -461,18 +502,18 @@
                       <w:t>Product Manager</w:t>
                     </w:r>
                   </w:p>
-                  <w:p>
-                    <w:pPr>
-                      <w:pStyle w:val="ResumeText"/>
-                      <w:spacing w:before="0" w:line="240" w:lineRule="auto"/>
-                      <w:ind w:right="54"/>
-                    </w:pPr>
-                    <w:r>
-                      <w:t xml:space="preserve">Spent a month in a mock start-up environment. We designed a mobile medical Android application using the agile software development process and entrepreneurial strategies. </w:t>
-                    </w:r>
-                  </w:p>
                 </w:sdtContent>
               </w:sdt>
+              <w:p>
+                <w:pPr>
+                  <w:pStyle w:val="ResumeText"/>
+                  <w:spacing w:before="0" w:line="240" w:lineRule="auto"/>
+                  <w:ind w:right="54"/>
+                </w:pPr>
+                <w:r>
+                  <w:t xml:space="preserve">A month in a mock start-up environment. We designed a mobile medical Android application using the agile software development process and entrepreneurial strategies. </w:t>
+                </w:r>
+              </w:p>
               <w:sdt>
                 <w:sdtPr>
                   <w:rPr>
@@ -535,7 +576,7 @@
                                 <w:szCs w:val="21"/>
                                 <w:shd w:val="clear" w:color="auto" w:fill="FAFAFA"/>
                               </w:rPr>
-                              <w:t xml:space="preserve">Shadow (Intern) at the Johns Hopkins Hospital </w:t>
+                              <w:t xml:space="preserve">Shadow at the Johns Hopkins Hospital </w:t>
                             </w:r>
                             <w:r>
                               <w:rPr>
@@ -568,19 +609,8 @@
                               <w:szCs w:val="21"/>
                               <w:shd w:val="clear" w:color="auto" w:fill="FAFAFA"/>
                             </w:rPr>
-                            <w:t xml:space="preserve">Dr. Daniel B. </w:t>
+                            <w:t>Dr. Daniel B. Drachman</w:t>
                           </w:r>
-                          <w:proofErr w:type="spellStart"/>
-                          <w:r>
-                            <w:rPr>
-                              <w:rStyle w:val="Hyperlink"/>
-                              <w:sz w:val="21"/>
-                              <w:szCs w:val="21"/>
-                              <w:shd w:val="clear" w:color="auto" w:fill="FAFAFA"/>
-                            </w:rPr>
-                            <w:t>Drachman</w:t>
-                          </w:r>
-                          <w:proofErr w:type="spellEnd"/>
                         </w:hyperlink>
                         <w:r>
                           <w:rPr>
@@ -692,8 +722,6 @@
                 <w:r>
                   <w:t xml:space="preserve">Future Doctors of America (2016-present) </w:t>
                 </w:r>
-                <w:bookmarkStart w:id="0" w:name="_GoBack"/>
-                <w:bookmarkEnd w:id="0"/>
               </w:p>
               <w:sdt>
                 <w:sdtPr>
@@ -866,7 +894,7 @@
                 <w:b w:val="0"/>
                 <w:caps w:val="0"/>
               </w:rPr>
-              <w:t xml:space="preserve"> – object oriented programming, multi-threading, basic networking, basic use of Android API </w:t>
+              <w:t xml:space="preserve"> – object oriented programming, concurrent programming</w:t>
             </w:r>
           </w:p>
           <w:p>
@@ -886,7 +914,7 @@
                 <w:b w:val="0"/>
                 <w:caps w:val="0"/>
               </w:rPr>
-              <w:t xml:space="preserve"> – use of POSIX shells, system configuration and debugging on Arch, Fedora, and Ubuntu</w:t>
+              <w:t xml:space="preserve"> – fluency with POSIX shells, system administration on Arch, Fedora, and Ubuntu</w:t>
             </w:r>
           </w:p>
           <w:p>
@@ -919,6 +947,9 @@
               </w:rPr>
             </w:pPr>
             <w:r>
+              <w:rPr>
+                <w:caps w:val="0"/>
+              </w:rPr>
               <w:t>LaTeX</w:t>
             </w:r>
             <w:r>
@@ -952,7 +983,7 @@
                 <w:b w:val="0"/>
                 <w:caps w:val="0"/>
               </w:rPr>
-              <w:t xml:space="preserve"> HTML5, CSS3, and EMCA JavaScript, basic node.js </w:t>
+              <w:t xml:space="preserve"> HTML5, CSS3, and EMCA JavaScript</w:t>
             </w:r>
           </w:p>
         </w:tc>
@@ -969,8 +1000,8 @@
             <w:pPr>
               <w:pStyle w:val="Heading1"/>
             </w:pPr>
+            <w:bookmarkStart w:id="0" w:name="_GoBack" w:colFirst="2" w:colLast="2"/>
             <w:r>
-              <w:lastRenderedPageBreak/>
               <w:t>Research Award</w:t>
             </w:r>
           </w:p>
@@ -1084,7 +1115,14 @@
                                 <w:b w:val="0"/>
                                 <w:caps w:val="0"/>
                               </w:rPr>
-                              <w:t xml:space="preserve"> – computational research about resolving environmental issues such as air pollution through applications of nano-materials science and solid-state physics.</w:t>
+                              <w:t xml:space="preserve"> –</w:t>
+                            </w:r>
+                            <w:r>
+                              <w:rPr>
+                                <w:b w:val="0"/>
+                                <w:caps w:val="0"/>
+                              </w:rPr>
+                              <w:t xml:space="preserve"> using the density functional theory to discover theoretical applications of nanotechnology to reducing air pollution.</w:t>
                             </w:r>
                           </w:p>
                         </w:sdtContent>
@@ -1097,6 +1135,7 @@
           </w:sdt>
         </w:tc>
       </w:tr>
+      <w:bookmarkEnd w:id="0"/>
     </w:tbl>
     <w:p/>
     <w:sectPr>
@@ -2499,7 +2538,9 @@
     <w:rsid w:val="00364238"/>
     <w:rsid w:val="00855E56"/>
     <w:rsid w:val="00881293"/>
+    <w:rsid w:val="00A45721"/>
     <w:rsid w:val="00A77E63"/>
+    <w:rsid w:val="00AB3618"/>
     <w:rsid w:val="00B50649"/>
     <w:rsid w:val="00CD1FFD"/>
     <w:rsid w:val="00D60127"/>

</xml_diff>